<commit_message>
add some css style
</commit_message>
<xml_diff>
--- a/React.docx
+++ b/React.docx
@@ -8,8 +8,8 @@
         <w:rPr>
           <w:b/>
           <w:bCs/>
-          <w:sz w:val="28"/>
-          <w:szCs w:val="28"/>
+          <w:sz w:val="36"/>
+          <w:szCs w:val="36"/>
           <w:u w:val="single"/>
           <w:lang w:val="en-US"/>
         </w:rPr>
@@ -18,8 +18,8 @@
         <w:rPr>
           <w:b/>
           <w:bCs/>
-          <w:sz w:val="28"/>
-          <w:szCs w:val="28"/>
+          <w:sz w:val="36"/>
+          <w:szCs w:val="36"/>
           <w:u w:val="single"/>
           <w:lang w:val="en-US"/>
         </w:rPr>
@@ -75,19 +75,6 @@
         </w:rPr>
         <w:t> then you can follow the steps below to work on the module locally. You will need to adapt to some differences between your code and what you see in the videos. But each lesson has downloadable .zip files for you to follow along.</w:t>
       </w:r>
-    </w:p>
-    <w:p>
-      <w:pPr>
-        <w:spacing w:beforeAutospacing="1" w:after="0" w:afterAutospacing="1" w:line="240" w:lineRule="auto"/>
-        <w:rPr>
-          <w:rFonts w:ascii="Times New Roman" w:eastAsia="Times New Roman" w:hAnsi="Times New Roman" w:cs="Times New Roman"/>
-          <w:kern w:val="0"/>
-          <w:sz w:val="24"/>
-          <w:szCs w:val="24"/>
-          <w:lang w:eastAsia="en-IN"/>
-          <w14:ligatures w14:val="none"/>
-        </w:rPr>
-      </w:pPr>
     </w:p>
     <w:p>
       <w:pPr>
@@ -164,19 +151,6 @@
           <w14:ligatures w14:val="none"/>
         </w:rPr>
       </w:pPr>
-    </w:p>
-    <w:p>
-      <w:pPr>
-        <w:spacing w:beforeAutospacing="1" w:after="0" w:afterAutospacing="1" w:line="240" w:lineRule="auto"/>
-        <w:rPr>
-          <w:rFonts w:ascii="Times New Roman" w:eastAsia="Times New Roman" w:hAnsi="Times New Roman" w:cs="Times New Roman"/>
-          <w:kern w:val="0"/>
-          <w:sz w:val="24"/>
-          <w:szCs w:val="24"/>
-          <w:lang w:eastAsia="en-IN"/>
-          <w14:ligatures w14:val="none"/>
-        </w:rPr>
-      </w:pPr>
       <w:r>
         <w:rPr>
           <w:rFonts w:ascii="Times New Roman" w:eastAsia="Times New Roman" w:hAnsi="Times New Roman" w:cs="Times New Roman"/>
@@ -264,19 +238,6 @@
           <w14:ligatures w14:val="none"/>
         </w:rPr>
       </w:pPr>
-    </w:p>
-    <w:p>
-      <w:pPr>
-        <w:spacing w:beforeAutospacing="1" w:after="0" w:afterAutospacing="1" w:line="240" w:lineRule="auto"/>
-        <w:rPr>
-          <w:rFonts w:ascii="Times New Roman" w:eastAsia="Times New Roman" w:hAnsi="Times New Roman" w:cs="Times New Roman"/>
-          <w:kern w:val="0"/>
-          <w:sz w:val="24"/>
-          <w:szCs w:val="24"/>
-          <w:lang w:eastAsia="en-IN"/>
-          <w14:ligatures w14:val="none"/>
-        </w:rPr>
-      </w:pPr>
       <w:r>
         <w:rPr>
           <w:rFonts w:ascii="Times New Roman" w:eastAsia="Times New Roman" w:hAnsi="Times New Roman" w:cs="Times New Roman"/>
@@ -299,45 +260,8 @@
           <w:lang w:eastAsia="en-IN"/>
           <w14:ligatures w14:val="none"/>
         </w:rPr>
-        <w:t xml:space="preserve">. Open a Terminal or command prompt and navigate to the directory where you want to create your React project. (We covered how to do this in previous parts of the course, if this is confusing, I recommend skipping this lesson and continuing with the videos and using </w:t>
-      </w:r>
-      <w:proofErr w:type="spellStart"/>
-      <w:r>
-        <w:rPr>
-          <w:rFonts w:ascii="Times New Roman" w:eastAsia="Times New Roman" w:hAnsi="Times New Roman" w:cs="Times New Roman"/>
-          <w:kern w:val="0"/>
-          <w:sz w:val="24"/>
-          <w:szCs w:val="24"/>
-          <w:lang w:eastAsia="en-IN"/>
-          <w14:ligatures w14:val="none"/>
-        </w:rPr>
-        <w:t>CodeSandbox</w:t>
-      </w:r>
-      <w:proofErr w:type="spellEnd"/>
-      <w:r>
-        <w:rPr>
-          <w:rFonts w:ascii="Times New Roman" w:eastAsia="Times New Roman" w:hAnsi="Times New Roman" w:cs="Times New Roman"/>
-          <w:kern w:val="0"/>
-          <w:sz w:val="24"/>
-          <w:szCs w:val="24"/>
-          <w:lang w:eastAsia="en-IN"/>
-          <w14:ligatures w14:val="none"/>
-        </w:rPr>
-        <w:t>).</w:t>
-      </w:r>
-    </w:p>
-    <w:p>
-      <w:pPr>
-        <w:spacing w:beforeAutospacing="1" w:after="0" w:afterAutospacing="1" w:line="240" w:lineRule="auto"/>
-        <w:rPr>
-          <w:rFonts w:ascii="Times New Roman" w:eastAsia="Times New Roman" w:hAnsi="Times New Roman" w:cs="Times New Roman"/>
-          <w:kern w:val="0"/>
-          <w:sz w:val="24"/>
-          <w:szCs w:val="24"/>
-          <w:lang w:eastAsia="en-IN"/>
-          <w14:ligatures w14:val="none"/>
-        </w:rPr>
-      </w:pPr>
+        <w:t xml:space="preserve">. Open a Terminal or command prompt and navigate to the directory where you want to create your React project. </w:t>
+      </w:r>
     </w:p>
     <w:p>
       <w:pPr>
@@ -461,19 +385,6 @@
           <w14:ligatures w14:val="none"/>
         </w:rPr>
       </w:pPr>
-    </w:p>
-    <w:p>
-      <w:pPr>
-        <w:spacing w:beforeAutospacing="1" w:after="0" w:afterAutospacing="1" w:line="240" w:lineRule="auto"/>
-        <w:rPr>
-          <w:rFonts w:ascii="Times New Roman" w:eastAsia="Times New Roman" w:hAnsi="Times New Roman" w:cs="Times New Roman"/>
-          <w:kern w:val="0"/>
-          <w:sz w:val="24"/>
-          <w:szCs w:val="24"/>
-          <w:lang w:eastAsia="en-IN"/>
-          <w14:ligatures w14:val="none"/>
-        </w:rPr>
-      </w:pPr>
       <w:r>
         <w:rPr>
           <w:rFonts w:ascii="Times New Roman" w:eastAsia="Times New Roman" w:hAnsi="Times New Roman" w:cs="Times New Roman"/>
@@ -546,7 +457,6 @@
           <w:lang w:eastAsia="en-IN"/>
           <w14:ligatures w14:val="none"/>
         </w:rPr>
-        <w:lastRenderedPageBreak/>
         <w:drawing>
           <wp:inline distT="0" distB="0" distL="0" distR="0" wp14:anchorId="4CC76C4B" wp14:editId="2362927B">
             <wp:extent cx="6912610" cy="2697480"/>
@@ -679,6 +589,7 @@
           <w:lang w:eastAsia="en-IN"/>
           <w14:ligatures w14:val="none"/>
         </w:rPr>
+        <w:lastRenderedPageBreak/>
         <w:t>Step 6</w:t>
       </w:r>
       <w:r>
@@ -1116,8 +1027,9 @@
           <w:lang w:eastAsia="en-IN"/>
           <w14:ligatures w14:val="none"/>
         </w:rPr>
+        <w:lastRenderedPageBreak/>
         <w:drawing>
-          <wp:inline distT="0" distB="0" distL="0" distR="0" wp14:anchorId="00E96775" wp14:editId="7E5DEBA9">
+          <wp:inline distT="0" distB="0" distL="0" distR="0" wp14:anchorId="00E96775" wp14:editId="0E8651AE">
             <wp:extent cx="6912610" cy="3074035"/>
             <wp:effectExtent l="0" t="0" r="2540" b="0"/>
             <wp:docPr id="2139400055" name="Picture 4"/>
@@ -1236,7 +1148,6 @@
           <w:lang w:eastAsia="en-IN"/>
           <w14:ligatures w14:val="none"/>
         </w:rPr>
-        <w:lastRenderedPageBreak/>
         <w:drawing>
           <wp:inline distT="0" distB="0" distL="0" distR="0" wp14:anchorId="1532B19F" wp14:editId="7F13CE9D">
             <wp:extent cx="6912610" cy="3502660"/>
@@ -1488,6 +1399,7 @@
           <w:lang w:eastAsia="en-IN"/>
           <w14:ligatures w14:val="none"/>
         </w:rPr>
+        <w:lastRenderedPageBreak/>
         <w:t>Step 10. Open the app in your browser by heading over to the local address shown. It's usually at http://localhost:5173/</w:t>
       </w:r>
     </w:p>
@@ -1622,11 +1534,10 @@
           <w:lang w:eastAsia="en-IN"/>
           <w14:ligatures w14:val="none"/>
         </w:rPr>
-        <w:lastRenderedPageBreak/>
         <w:drawing>
-          <wp:inline distT="0" distB="0" distL="0" distR="0" wp14:anchorId="0734BEED" wp14:editId="131EAD27">
-            <wp:extent cx="6912610" cy="6036310"/>
-            <wp:effectExtent l="0" t="0" r="2540" b="2540"/>
+          <wp:inline distT="0" distB="0" distL="0" distR="0" wp14:anchorId="0734BEED" wp14:editId="33A01F02">
+            <wp:extent cx="6439941" cy="4739640"/>
+            <wp:effectExtent l="0" t="0" r="0" b="3810"/>
             <wp:docPr id="1179838572" name="Picture 1"/>
             <wp:cNvGraphicFramePr>
               <a:graphicFrameLocks xmlns:a="http://schemas.openxmlformats.org/drawingml/2006/main" noChangeAspect="1"/>
@@ -1656,7 +1567,7 @@
                   <pic:spPr bwMode="auto">
                     <a:xfrm>
                       <a:off x="0" y="0"/>
-                      <a:ext cx="6912610" cy="6036310"/>
+                      <a:ext cx="6451009" cy="4747786"/>
                     </a:xfrm>
                     <a:prstGeom prst="rect">
                       <a:avLst/>
@@ -1685,6 +1596,146 @@
           <w14:ligatures w14:val="none"/>
         </w:rPr>
       </w:pPr>
+      <w:r>
+        <w:rPr>
+          <w:rFonts w:ascii="Times New Roman" w:eastAsia="Times New Roman" w:hAnsi="Times New Roman" w:cs="Times New Roman"/>
+          <w:kern w:val="0"/>
+          <w:sz w:val="24"/>
+          <w:szCs w:val="24"/>
+          <w:lang w:eastAsia="en-IN"/>
+          <w14:ligatures w14:val="none"/>
+        </w:rPr>
+        <w:t>We can also use g</w:t>
+      </w:r>
+      <w:hyperlink r:id="rId15" w:history="1">
+        <w:r>
+          <w:rPr>
+            <w:rStyle w:val="Hyperlink"/>
+            <w:rFonts w:ascii="Times New Roman" w:eastAsia="Times New Roman" w:hAnsi="Times New Roman" w:cs="Times New Roman"/>
+            <w:kern w:val="0"/>
+            <w:sz w:val="24"/>
+            <w:szCs w:val="24"/>
+            <w:lang w:eastAsia="en-IN"/>
+            <w14:ligatures w14:val="none"/>
+          </w:rPr>
+          <w:t>https://codesandbox.io/</w:t>
+        </w:r>
+      </w:hyperlink>
+      <w:r>
+        <w:rPr>
+          <w:rFonts w:ascii="Times New Roman" w:eastAsia="Times New Roman" w:hAnsi="Times New Roman" w:cs="Times New Roman"/>
+          <w:kern w:val="0"/>
+          <w:sz w:val="24"/>
+          <w:szCs w:val="24"/>
+          <w:lang w:eastAsia="en-IN"/>
+          <w14:ligatures w14:val="none"/>
+        </w:rPr>
+        <w:t xml:space="preserve"> to build React App</w:t>
+      </w:r>
+    </w:p>
+    <w:p>
+      <w:pPr>
+        <w:spacing w:after="0" w:line="240" w:lineRule="auto"/>
+        <w:rPr>
+          <w:rFonts w:ascii="Times New Roman" w:eastAsia="Times New Roman" w:hAnsi="Times New Roman" w:cs="Times New Roman"/>
+          <w:kern w:val="0"/>
+          <w:sz w:val="24"/>
+          <w:szCs w:val="24"/>
+          <w:lang w:eastAsia="en-IN"/>
+          <w14:ligatures w14:val="none"/>
+        </w:rPr>
+      </w:pPr>
+    </w:p>
+    <w:p>
+      <w:pPr>
+        <w:spacing w:after="0" w:line="240" w:lineRule="auto"/>
+        <w:rPr>
+          <w:rFonts w:ascii="Times New Roman" w:eastAsia="Times New Roman" w:hAnsi="Times New Roman" w:cs="Times New Roman"/>
+          <w:kern w:val="0"/>
+          <w:sz w:val="24"/>
+          <w:szCs w:val="24"/>
+          <w:lang w:eastAsia="en-IN"/>
+          <w14:ligatures w14:val="none"/>
+        </w:rPr>
+      </w:pPr>
+    </w:p>
+    <w:p>
+      <w:pPr>
+        <w:spacing w:after="0" w:line="240" w:lineRule="auto"/>
+        <w:rPr>
+          <w:rFonts w:ascii="Times New Roman" w:eastAsia="Times New Roman" w:hAnsi="Times New Roman" w:cs="Times New Roman"/>
+          <w:kern w:val="0"/>
+          <w:sz w:val="24"/>
+          <w:szCs w:val="24"/>
+          <w:lang w:eastAsia="en-IN"/>
+          <w14:ligatures w14:val="none"/>
+        </w:rPr>
+      </w:pPr>
+    </w:p>
+    <w:p>
+      <w:pPr>
+        <w:spacing w:after="0" w:line="240" w:lineRule="auto"/>
+        <w:rPr>
+          <w:rFonts w:ascii="Times New Roman" w:eastAsia="Times New Roman" w:hAnsi="Times New Roman" w:cs="Times New Roman"/>
+          <w:kern w:val="0"/>
+          <w:sz w:val="24"/>
+          <w:szCs w:val="24"/>
+          <w:lang w:eastAsia="en-IN"/>
+          <w14:ligatures w14:val="none"/>
+        </w:rPr>
+      </w:pPr>
+    </w:p>
+    <w:p>
+      <w:pPr>
+        <w:spacing w:after="0" w:line="240" w:lineRule="auto"/>
+        <w:rPr>
+          <w:rFonts w:ascii="Times New Roman" w:eastAsia="Times New Roman" w:hAnsi="Times New Roman" w:cs="Times New Roman"/>
+          <w:kern w:val="0"/>
+          <w:sz w:val="24"/>
+          <w:szCs w:val="24"/>
+          <w:lang w:eastAsia="en-IN"/>
+          <w14:ligatures w14:val="none"/>
+        </w:rPr>
+      </w:pPr>
+    </w:p>
+    <w:p>
+      <w:pPr>
+        <w:spacing w:after="0" w:line="240" w:lineRule="auto"/>
+        <w:rPr>
+          <w:rFonts w:ascii="Times New Roman" w:eastAsia="Times New Roman" w:hAnsi="Times New Roman" w:cs="Times New Roman"/>
+          <w:kern w:val="0"/>
+          <w:sz w:val="24"/>
+          <w:szCs w:val="24"/>
+          <w:lang w:eastAsia="en-IN"/>
+          <w14:ligatures w14:val="none"/>
+        </w:rPr>
+      </w:pPr>
+    </w:p>
+    <w:p>
+      <w:pPr>
+        <w:spacing w:after="0" w:line="240" w:lineRule="auto"/>
+        <w:rPr>
+          <w:rFonts w:ascii="Times New Roman" w:eastAsia="Times New Roman" w:hAnsi="Times New Roman" w:cs="Times New Roman"/>
+          <w:kern w:val="0"/>
+          <w:sz w:val="24"/>
+          <w:szCs w:val="24"/>
+          <w:lang w:eastAsia="en-IN"/>
+          <w14:ligatures w14:val="none"/>
+        </w:rPr>
+      </w:pPr>
+    </w:p>
+    <w:p>
+      <w:pPr>
+        <w:spacing w:after="0" w:line="240" w:lineRule="auto"/>
+        <w:rPr>
+          <w:rFonts w:ascii="Times New Roman" w:eastAsia="Times New Roman" w:hAnsi="Times New Roman" w:cs="Times New Roman"/>
+          <w:kern w:val="0"/>
+          <w:sz w:val="24"/>
+          <w:szCs w:val="24"/>
+          <w:lang w:eastAsia="en-IN"/>
+          <w14:ligatures w14:val="none"/>
+        </w:rPr>
+      </w:pPr>
     </w:p>
     <w:p>
       <w:pPr>
@@ -1714,6 +1765,7 @@
           <w:lang w:eastAsia="en-IN"/>
           <w14:ligatures w14:val="none"/>
         </w:rPr>
+        <w:lastRenderedPageBreak/>
         <w:t>JSX :</w:t>
       </w:r>
       <w:proofErr w:type="gramEnd"/>
@@ -1990,6 +2042,832 @@
           <w14:ligatures w14:val="none"/>
         </w:rPr>
       </w:pPr>
+    </w:p>
+    <w:p>
+      <w:pPr>
+        <w:spacing w:after="0" w:line="240" w:lineRule="auto"/>
+        <w:rPr>
+          <w:rFonts w:ascii="Times New Roman" w:eastAsia="Times New Roman" w:hAnsi="Times New Roman" w:cs="Times New Roman"/>
+          <w:kern w:val="0"/>
+          <w:sz w:val="24"/>
+          <w:szCs w:val="24"/>
+          <w:lang w:eastAsia="en-IN"/>
+          <w14:ligatures w14:val="none"/>
+        </w:rPr>
+      </w:pPr>
+    </w:p>
+    <w:p>
+      <w:pPr>
+        <w:spacing w:after="0" w:line="240" w:lineRule="auto"/>
+        <w:rPr>
+          <w:rFonts w:ascii="Times New Roman" w:eastAsia="Times New Roman" w:hAnsi="Times New Roman" w:cs="Times New Roman"/>
+          <w:kern w:val="0"/>
+          <w:sz w:val="24"/>
+          <w:szCs w:val="24"/>
+          <w:lang w:eastAsia="en-IN"/>
+          <w14:ligatures w14:val="none"/>
+        </w:rPr>
+      </w:pPr>
+    </w:p>
+    <w:p>
+      <w:pPr>
+        <w:spacing w:after="0" w:line="240" w:lineRule="auto"/>
+        <w:rPr>
+          <w:rFonts w:ascii="Times New Roman" w:eastAsia="Times New Roman" w:hAnsi="Times New Roman" w:cs="Times New Roman"/>
+          <w:kern w:val="0"/>
+          <w:sz w:val="24"/>
+          <w:szCs w:val="24"/>
+          <w:lang w:eastAsia="en-IN"/>
+          <w14:ligatures w14:val="none"/>
+        </w:rPr>
+      </w:pPr>
+    </w:p>
+    <w:p>
+      <w:pPr>
+        <w:spacing w:after="0" w:line="240" w:lineRule="auto"/>
+        <w:rPr>
+          <w:rFonts w:ascii="Times New Roman" w:eastAsia="Times New Roman" w:hAnsi="Times New Roman" w:cs="Times New Roman"/>
+          <w:kern w:val="0"/>
+          <w:sz w:val="24"/>
+          <w:szCs w:val="24"/>
+          <w:lang w:eastAsia="en-IN"/>
+          <w14:ligatures w14:val="none"/>
+        </w:rPr>
+      </w:pPr>
+    </w:p>
+    <w:p>
+      <w:pPr>
+        <w:spacing w:after="0" w:line="240" w:lineRule="auto"/>
+        <w:rPr>
+          <w:rFonts w:ascii="Times New Roman" w:eastAsia="Times New Roman" w:hAnsi="Times New Roman" w:cs="Times New Roman"/>
+          <w:kern w:val="0"/>
+          <w:sz w:val="24"/>
+          <w:szCs w:val="24"/>
+          <w:lang w:eastAsia="en-IN"/>
+          <w14:ligatures w14:val="none"/>
+        </w:rPr>
+      </w:pPr>
+    </w:p>
+    <w:p>
+      <w:pPr>
+        <w:spacing w:after="0" w:line="240" w:lineRule="auto"/>
+        <w:rPr>
+          <w:rFonts w:ascii="Times New Roman" w:eastAsia="Times New Roman" w:hAnsi="Times New Roman" w:cs="Times New Roman"/>
+          <w:kern w:val="0"/>
+          <w:sz w:val="24"/>
+          <w:szCs w:val="24"/>
+          <w:lang w:eastAsia="en-IN"/>
+          <w14:ligatures w14:val="none"/>
+        </w:rPr>
+      </w:pPr>
+    </w:p>
+    <w:p>
+      <w:pPr>
+        <w:spacing w:after="0" w:line="240" w:lineRule="auto"/>
+        <w:rPr>
+          <w:rFonts w:ascii="Times New Roman" w:eastAsia="Times New Roman" w:hAnsi="Times New Roman" w:cs="Times New Roman"/>
+          <w:kern w:val="0"/>
+          <w:sz w:val="24"/>
+          <w:szCs w:val="24"/>
+          <w:lang w:eastAsia="en-IN"/>
+          <w14:ligatures w14:val="none"/>
+        </w:rPr>
+      </w:pPr>
+    </w:p>
+    <w:p>
+      <w:pPr>
+        <w:spacing w:after="0" w:line="240" w:lineRule="auto"/>
+        <w:rPr>
+          <w:rFonts w:ascii="Times New Roman" w:eastAsia="Times New Roman" w:hAnsi="Times New Roman" w:cs="Times New Roman"/>
+          <w:kern w:val="0"/>
+          <w:sz w:val="24"/>
+          <w:szCs w:val="24"/>
+          <w:lang w:eastAsia="en-IN"/>
+          <w14:ligatures w14:val="none"/>
+        </w:rPr>
+      </w:pPr>
+    </w:p>
+    <w:p>
+      <w:pPr>
+        <w:spacing w:after="0" w:line="240" w:lineRule="auto"/>
+        <w:rPr>
+          <w:rFonts w:ascii="Times New Roman" w:eastAsia="Times New Roman" w:hAnsi="Times New Roman" w:cs="Times New Roman"/>
+          <w:kern w:val="0"/>
+          <w:sz w:val="24"/>
+          <w:szCs w:val="24"/>
+          <w:lang w:eastAsia="en-IN"/>
+          <w14:ligatures w14:val="none"/>
+        </w:rPr>
+      </w:pPr>
+    </w:p>
+    <w:p>
+      <w:pPr>
+        <w:spacing w:after="0" w:line="240" w:lineRule="auto"/>
+        <w:rPr>
+          <w:rFonts w:ascii="Times New Roman" w:eastAsia="Times New Roman" w:hAnsi="Times New Roman" w:cs="Times New Roman"/>
+          <w:kern w:val="0"/>
+          <w:sz w:val="24"/>
+          <w:szCs w:val="24"/>
+          <w:lang w:eastAsia="en-IN"/>
+          <w14:ligatures w14:val="none"/>
+        </w:rPr>
+      </w:pPr>
+    </w:p>
+    <w:p>
+      <w:pPr>
+        <w:spacing w:after="0" w:line="240" w:lineRule="auto"/>
+        <w:rPr>
+          <w:rFonts w:ascii="Times New Roman" w:eastAsia="Times New Roman" w:hAnsi="Times New Roman" w:cs="Times New Roman"/>
+          <w:kern w:val="0"/>
+          <w:sz w:val="24"/>
+          <w:szCs w:val="24"/>
+          <w:lang w:eastAsia="en-IN"/>
+          <w14:ligatures w14:val="none"/>
+        </w:rPr>
+      </w:pPr>
+    </w:p>
+    <w:p>
+      <w:pPr>
+        <w:spacing w:after="0" w:line="240" w:lineRule="auto"/>
+        <w:rPr>
+          <w:rFonts w:ascii="Times New Roman" w:eastAsia="Times New Roman" w:hAnsi="Times New Roman" w:cs="Times New Roman"/>
+          <w:kern w:val="0"/>
+          <w:sz w:val="24"/>
+          <w:szCs w:val="24"/>
+          <w:lang w:eastAsia="en-IN"/>
+          <w14:ligatures w14:val="none"/>
+        </w:rPr>
+      </w:pPr>
+    </w:p>
+    <w:p>
+      <w:pPr>
+        <w:spacing w:after="0" w:line="240" w:lineRule="auto"/>
+        <w:rPr>
+          <w:rFonts w:ascii="Times New Roman" w:eastAsia="Times New Roman" w:hAnsi="Times New Roman" w:cs="Times New Roman"/>
+          <w:kern w:val="0"/>
+          <w:sz w:val="24"/>
+          <w:szCs w:val="24"/>
+          <w:lang w:eastAsia="en-IN"/>
+          <w14:ligatures w14:val="none"/>
+        </w:rPr>
+      </w:pPr>
+    </w:p>
+    <w:p>
+      <w:pPr>
+        <w:spacing w:after="0" w:line="240" w:lineRule="auto"/>
+        <w:rPr>
+          <w:rFonts w:ascii="Times New Roman" w:eastAsia="Times New Roman" w:hAnsi="Times New Roman" w:cs="Times New Roman"/>
+          <w:kern w:val="0"/>
+          <w:sz w:val="24"/>
+          <w:szCs w:val="24"/>
+          <w:lang w:eastAsia="en-IN"/>
+          <w14:ligatures w14:val="none"/>
+        </w:rPr>
+      </w:pPr>
+    </w:p>
+    <w:p>
+      <w:pPr>
+        <w:spacing w:after="0" w:line="240" w:lineRule="auto"/>
+        <w:rPr>
+          <w:rFonts w:ascii="Times New Roman" w:eastAsia="Times New Roman" w:hAnsi="Times New Roman" w:cs="Times New Roman"/>
+          <w:kern w:val="0"/>
+          <w:sz w:val="24"/>
+          <w:szCs w:val="24"/>
+          <w:lang w:eastAsia="en-IN"/>
+          <w14:ligatures w14:val="none"/>
+        </w:rPr>
+      </w:pPr>
+    </w:p>
+    <w:p>
+      <w:pPr>
+        <w:spacing w:after="0" w:line="240" w:lineRule="auto"/>
+        <w:rPr>
+          <w:rFonts w:ascii="Times New Roman" w:eastAsia="Times New Roman" w:hAnsi="Times New Roman" w:cs="Times New Roman"/>
+          <w:kern w:val="0"/>
+          <w:sz w:val="24"/>
+          <w:szCs w:val="24"/>
+          <w:lang w:eastAsia="en-IN"/>
+          <w14:ligatures w14:val="none"/>
+        </w:rPr>
+      </w:pPr>
+    </w:p>
+    <w:p>
+      <w:pPr>
+        <w:spacing w:after="0" w:line="240" w:lineRule="auto"/>
+        <w:rPr>
+          <w:rFonts w:ascii="Times New Roman" w:eastAsia="Times New Roman" w:hAnsi="Times New Roman" w:cs="Times New Roman"/>
+          <w:kern w:val="0"/>
+          <w:sz w:val="24"/>
+          <w:szCs w:val="24"/>
+          <w:lang w:eastAsia="en-IN"/>
+          <w14:ligatures w14:val="none"/>
+        </w:rPr>
+      </w:pPr>
+    </w:p>
+    <w:p>
+      <w:pPr>
+        <w:spacing w:after="0" w:line="240" w:lineRule="auto"/>
+        <w:rPr>
+          <w:rFonts w:ascii="Times New Roman" w:eastAsia="Times New Roman" w:hAnsi="Times New Roman" w:cs="Times New Roman"/>
+          <w:kern w:val="0"/>
+          <w:sz w:val="24"/>
+          <w:szCs w:val="24"/>
+          <w:lang w:eastAsia="en-IN"/>
+          <w14:ligatures w14:val="none"/>
+        </w:rPr>
+      </w:pPr>
+    </w:p>
+    <w:p>
+      <w:pPr>
+        <w:spacing w:after="0" w:line="240" w:lineRule="auto"/>
+        <w:rPr>
+          <w:rFonts w:ascii="Times New Roman" w:eastAsia="Times New Roman" w:hAnsi="Times New Roman" w:cs="Times New Roman"/>
+          <w:kern w:val="0"/>
+          <w:sz w:val="24"/>
+          <w:szCs w:val="24"/>
+          <w:lang w:eastAsia="en-IN"/>
+          <w14:ligatures w14:val="none"/>
+        </w:rPr>
+      </w:pPr>
+    </w:p>
+    <w:p>
+      <w:pPr>
+        <w:spacing w:after="0" w:line="240" w:lineRule="auto"/>
+        <w:rPr>
+          <w:rFonts w:ascii="Times New Roman" w:eastAsia="Times New Roman" w:hAnsi="Times New Roman" w:cs="Times New Roman"/>
+          <w:kern w:val="0"/>
+          <w:sz w:val="24"/>
+          <w:szCs w:val="24"/>
+          <w:lang w:eastAsia="en-IN"/>
+          <w14:ligatures w14:val="none"/>
+        </w:rPr>
+      </w:pPr>
+    </w:p>
+    <w:p>
+      <w:pPr>
+        <w:spacing w:after="0" w:line="240" w:lineRule="auto"/>
+        <w:rPr>
+          <w:rFonts w:ascii="Times New Roman" w:eastAsia="Times New Roman" w:hAnsi="Times New Roman" w:cs="Times New Roman"/>
+          <w:kern w:val="0"/>
+          <w:sz w:val="24"/>
+          <w:szCs w:val="24"/>
+          <w:lang w:eastAsia="en-IN"/>
+          <w14:ligatures w14:val="none"/>
+        </w:rPr>
+      </w:pPr>
+    </w:p>
+    <w:p>
+      <w:pPr>
+        <w:spacing w:after="0" w:line="240" w:lineRule="auto"/>
+        <w:rPr>
+          <w:rFonts w:ascii="Times New Roman" w:eastAsia="Times New Roman" w:hAnsi="Times New Roman" w:cs="Times New Roman"/>
+          <w:kern w:val="0"/>
+          <w:sz w:val="24"/>
+          <w:szCs w:val="24"/>
+          <w:lang w:eastAsia="en-IN"/>
+          <w14:ligatures w14:val="none"/>
+        </w:rPr>
+      </w:pPr>
+    </w:p>
+    <w:p>
+      <w:pPr>
+        <w:spacing w:after="0" w:line="240" w:lineRule="auto"/>
+        <w:rPr>
+          <w:rFonts w:ascii="Times New Roman" w:eastAsia="Times New Roman" w:hAnsi="Times New Roman" w:cs="Times New Roman"/>
+          <w:kern w:val="0"/>
+          <w:sz w:val="24"/>
+          <w:szCs w:val="24"/>
+          <w:lang w:eastAsia="en-IN"/>
+          <w14:ligatures w14:val="none"/>
+        </w:rPr>
+      </w:pPr>
+    </w:p>
+    <w:p>
+      <w:pPr>
+        <w:spacing w:after="0" w:line="240" w:lineRule="auto"/>
+        <w:rPr>
+          <w:rFonts w:ascii="Times New Roman" w:eastAsia="Times New Roman" w:hAnsi="Times New Roman" w:cs="Times New Roman"/>
+          <w:kern w:val="0"/>
+          <w:sz w:val="24"/>
+          <w:szCs w:val="24"/>
+          <w:lang w:eastAsia="en-IN"/>
+          <w14:ligatures w14:val="none"/>
+        </w:rPr>
+      </w:pPr>
+    </w:p>
+    <w:p>
+      <w:pPr>
+        <w:spacing w:after="0" w:line="240" w:lineRule="auto"/>
+        <w:rPr>
+          <w:rFonts w:ascii="Times New Roman" w:eastAsia="Times New Roman" w:hAnsi="Times New Roman" w:cs="Times New Roman"/>
+          <w:kern w:val="0"/>
+          <w:sz w:val="24"/>
+          <w:szCs w:val="24"/>
+          <w:lang w:eastAsia="en-IN"/>
+          <w14:ligatures w14:val="none"/>
+        </w:rPr>
+      </w:pPr>
+    </w:p>
+    <w:p>
+      <w:pPr>
+        <w:spacing w:after="0" w:line="240" w:lineRule="auto"/>
+        <w:rPr>
+          <w:rFonts w:ascii="Times New Roman" w:eastAsia="Times New Roman" w:hAnsi="Times New Roman" w:cs="Times New Roman"/>
+          <w:kern w:val="0"/>
+          <w:sz w:val="24"/>
+          <w:szCs w:val="24"/>
+          <w:lang w:eastAsia="en-IN"/>
+          <w14:ligatures w14:val="none"/>
+        </w:rPr>
+      </w:pPr>
+    </w:p>
+    <w:p>
+      <w:pPr>
+        <w:spacing w:after="0" w:line="240" w:lineRule="auto"/>
+        <w:rPr>
+          <w:rFonts w:ascii="Times New Roman" w:eastAsia="Times New Roman" w:hAnsi="Times New Roman" w:cs="Times New Roman"/>
+          <w:kern w:val="0"/>
+          <w:sz w:val="24"/>
+          <w:szCs w:val="24"/>
+          <w:lang w:eastAsia="en-IN"/>
+          <w14:ligatures w14:val="none"/>
+        </w:rPr>
+      </w:pPr>
+    </w:p>
+    <w:p>
+      <w:pPr>
+        <w:spacing w:after="0" w:line="240" w:lineRule="auto"/>
+        <w:rPr>
+          <w:rFonts w:ascii="Times New Roman" w:eastAsia="Times New Roman" w:hAnsi="Times New Roman" w:cs="Times New Roman"/>
+          <w:kern w:val="0"/>
+          <w:sz w:val="24"/>
+          <w:szCs w:val="24"/>
+          <w:lang w:eastAsia="en-IN"/>
+          <w14:ligatures w14:val="none"/>
+        </w:rPr>
+      </w:pPr>
+    </w:p>
+    <w:p>
+      <w:pPr>
+        <w:spacing w:after="0" w:line="240" w:lineRule="auto"/>
+        <w:rPr>
+          <w:rFonts w:ascii="Times New Roman" w:eastAsia="Times New Roman" w:hAnsi="Times New Roman" w:cs="Times New Roman"/>
+          <w:kern w:val="0"/>
+          <w:sz w:val="24"/>
+          <w:szCs w:val="24"/>
+          <w:lang w:eastAsia="en-IN"/>
+          <w14:ligatures w14:val="none"/>
+        </w:rPr>
+      </w:pPr>
+    </w:p>
+    <w:p>
+      <w:pPr>
+        <w:spacing w:after="0" w:line="240" w:lineRule="auto"/>
+        <w:rPr>
+          <w:rFonts w:ascii="Times New Roman" w:eastAsia="Times New Roman" w:hAnsi="Times New Roman" w:cs="Times New Roman"/>
+          <w:kern w:val="0"/>
+          <w:sz w:val="24"/>
+          <w:szCs w:val="24"/>
+          <w:lang w:eastAsia="en-IN"/>
+          <w14:ligatures w14:val="none"/>
+        </w:rPr>
+      </w:pPr>
+    </w:p>
+    <w:p>
+      <w:pPr>
+        <w:spacing w:after="0" w:line="240" w:lineRule="auto"/>
+        <w:rPr>
+          <w:rFonts w:ascii="Times New Roman" w:eastAsia="Times New Roman" w:hAnsi="Times New Roman" w:cs="Times New Roman"/>
+          <w:kern w:val="0"/>
+          <w:sz w:val="24"/>
+          <w:szCs w:val="24"/>
+          <w:lang w:eastAsia="en-IN"/>
+          <w14:ligatures w14:val="none"/>
+        </w:rPr>
+      </w:pPr>
+    </w:p>
+    <w:p>
+      <w:pPr>
+        <w:spacing w:after="0" w:line="240" w:lineRule="auto"/>
+        <w:rPr>
+          <w:rFonts w:ascii="Times New Roman" w:eastAsia="Times New Roman" w:hAnsi="Times New Roman" w:cs="Times New Roman"/>
+          <w:kern w:val="0"/>
+          <w:sz w:val="24"/>
+          <w:szCs w:val="24"/>
+          <w:lang w:eastAsia="en-IN"/>
+          <w14:ligatures w14:val="none"/>
+        </w:rPr>
+      </w:pPr>
+    </w:p>
+    <w:p>
+      <w:pPr>
+        <w:spacing w:after="0" w:line="240" w:lineRule="auto"/>
+        <w:rPr>
+          <w:rFonts w:ascii="Times New Roman" w:eastAsia="Times New Roman" w:hAnsi="Times New Roman" w:cs="Times New Roman"/>
+          <w:kern w:val="0"/>
+          <w:sz w:val="24"/>
+          <w:szCs w:val="24"/>
+          <w:lang w:eastAsia="en-IN"/>
+          <w14:ligatures w14:val="none"/>
+        </w:rPr>
+      </w:pPr>
+    </w:p>
+    <w:p>
+      <w:pPr>
+        <w:spacing w:after="0" w:line="240" w:lineRule="auto"/>
+        <w:rPr>
+          <w:rFonts w:ascii="Times New Roman" w:eastAsia="Times New Roman" w:hAnsi="Times New Roman" w:cs="Times New Roman"/>
+          <w:kern w:val="0"/>
+          <w:sz w:val="24"/>
+          <w:szCs w:val="24"/>
+          <w:lang w:eastAsia="en-IN"/>
+          <w14:ligatures w14:val="none"/>
+        </w:rPr>
+      </w:pPr>
+    </w:p>
+    <w:p>
+      <w:pPr>
+        <w:pStyle w:val="Title"/>
+      </w:pPr>
+      <w:r>
+        <w:lastRenderedPageBreak/>
+        <w:t>React Components Overview</w:t>
+      </w:r>
+    </w:p>
+    <w:p>
+      <w:r>
+        <w:t>In React, components are reusable, independent building blocks that define the UI of an application.</w:t>
+      </w:r>
+    </w:p>
+    <w:p>
+      <w:r>
+        <w:t>Components can be functional (stateless) or class-based (stateful), and they help in maintaining a modular and scalable code structure by managing UI logic efficiently.</w:t>
+      </w:r>
+    </w:p>
+    <w:p>
+      <w:r>
+        <w:t>Why Use Components?</w:t>
+      </w:r>
+    </w:p>
+    <w:p>
+      <w:r>
+        <w:rPr>
+          <w:rFonts w:ascii="Segoe UI Emoji" w:hAnsi="Segoe UI Emoji" w:cs="Segoe UI Emoji"/>
+        </w:rPr>
+        <w:t>✅</w:t>
+      </w:r>
+      <w:r>
+        <w:t xml:space="preserve"> Reusability – Write once, use multiple times.</w:t>
+      </w:r>
+    </w:p>
+    <w:p>
+      <w:r>
+        <w:rPr>
+          <w:rFonts w:ascii="Segoe UI Emoji" w:hAnsi="Segoe UI Emoji" w:cs="Segoe UI Emoji"/>
+        </w:rPr>
+        <w:t>✅</w:t>
+      </w:r>
+      <w:r>
+        <w:t xml:space="preserve"> Maintainability – Easier to manage and update.</w:t>
+      </w:r>
+    </w:p>
+    <w:p>
+      <w:r>
+        <w:rPr>
+          <w:rFonts w:ascii="Segoe UI Emoji" w:hAnsi="Segoe UI Emoji" w:cs="Segoe UI Emoji"/>
+        </w:rPr>
+        <w:t>✅</w:t>
+      </w:r>
+      <w:r>
+        <w:t xml:space="preserve"> Code Organization – Breaks UI into smaller, manageable parts.</w:t>
+      </w:r>
+    </w:p>
+    <w:p>
+      <w:pPr>
+        <w:rPr>
+          <w:b/>
+          <w:bCs/>
+          <w:u w:val="single"/>
+        </w:rPr>
+      </w:pPr>
+      <w:r>
+        <w:rPr>
+          <w:b/>
+          <w:bCs/>
+          <w:u w:val="single"/>
+        </w:rPr>
+        <w:t>Types of Components in React</w:t>
+      </w:r>
+    </w:p>
+    <w:p>
+      <w:pPr>
+        <w:pStyle w:val="ListParagraph"/>
+        <w:numPr>
+          <w:ilvl w:val="0"/>
+          <w:numId w:val="15"/>
+        </w:numPr>
+        <w:rPr>
+          <w:b/>
+          <w:bCs/>
+        </w:rPr>
+      </w:pPr>
+      <w:r>
+        <w:rPr>
+          <w:b/>
+          <w:bCs/>
+        </w:rPr>
+        <w:t>Functional Components (Recommended)</w:t>
+      </w:r>
+    </w:p>
+    <w:p>
+      <w:pPr>
+        <w:pStyle w:val="ListParagraph"/>
+        <w:numPr>
+          <w:ilvl w:val="0"/>
+          <w:numId w:val="15"/>
+        </w:numPr>
+        <w:rPr>
+          <w:b/>
+          <w:bCs/>
+        </w:rPr>
+      </w:pPr>
+      <w:r>
+        <w:rPr>
+          <w:b/>
+          <w:bCs/>
+        </w:rPr>
+        <w:t>Class Components (Older Approach)</w:t>
+      </w:r>
+    </w:p>
+    <w:p>
+      <w:pPr>
+        <w:rPr>
+          <w:u w:val="single"/>
+        </w:rPr>
+      </w:pPr>
+      <w:r>
+        <w:rPr>
+          <w:u w:val="single"/>
+        </w:rPr>
+        <w:t>Functional Components</w:t>
+      </w:r>
+    </w:p>
+    <w:p>
+      <w:pPr>
+        <w:pStyle w:val="ListParagraph"/>
+        <w:numPr>
+          <w:ilvl w:val="0"/>
+          <w:numId w:val="17"/>
+        </w:numPr>
+      </w:pPr>
+      <w:r>
+        <w:t>Written as JavaScript functions.</w:t>
+      </w:r>
+    </w:p>
+    <w:p>
+      <w:pPr>
+        <w:pStyle w:val="ListParagraph"/>
+        <w:numPr>
+          <w:ilvl w:val="0"/>
+          <w:numId w:val="17"/>
+        </w:numPr>
+      </w:pPr>
+      <w:r>
+        <w:t>Uses React Hooks for state and lifecycle management.</w:t>
+      </w:r>
+    </w:p>
+    <w:p>
+      <w:pPr>
+        <w:pStyle w:val="ListParagraph"/>
+        <w:numPr>
+          <w:ilvl w:val="0"/>
+          <w:numId w:val="17"/>
+        </w:numPr>
+      </w:pPr>
+      <w:r>
+        <w:t>Simple and easy to read.</w:t>
+      </w:r>
+    </w:p>
+    <w:p>
+      <w:pPr>
+        <w:rPr>
+          <w:u w:val="single"/>
+        </w:rPr>
+      </w:pPr>
+      <w:r>
+        <w:rPr>
+          <w:u w:val="single"/>
+        </w:rPr>
+        <w:t>Example of Functional Component:</w:t>
+      </w:r>
+    </w:p>
+    <w:p>
+      <w:pPr>
+        <w:shd w:val="clear" w:color="auto" w:fill="3B3838" w:themeFill="background2" w:themeFillShade="40"/>
+      </w:pPr>
+      <w:r>
+        <w:t xml:space="preserve">function </w:t>
+      </w:r>
+      <w:proofErr w:type="gramStart"/>
+      <w:r>
+        <w:t>Greeting(</w:t>
+      </w:r>
+      <w:proofErr w:type="gramEnd"/>
+      <w:r>
+        <w:t>) {</w:t>
+      </w:r>
+    </w:p>
+    <w:p>
+      <w:pPr>
+        <w:shd w:val="clear" w:color="auto" w:fill="3B3838" w:themeFill="background2" w:themeFillShade="40"/>
+      </w:pPr>
+      <w:r>
+        <w:t xml:space="preserve">    return &lt;h1&gt;Hello, Welcome to </w:t>
+      </w:r>
+      <w:proofErr w:type="gramStart"/>
+      <w:r>
+        <w:t>React!&lt;</w:t>
+      </w:r>
+      <w:proofErr w:type="gramEnd"/>
+      <w:r>
+        <w:t>/h1&gt;;</w:t>
+      </w:r>
+    </w:p>
+    <w:p>
+      <w:pPr>
+        <w:shd w:val="clear" w:color="auto" w:fill="3B3838" w:themeFill="background2" w:themeFillShade="40"/>
+      </w:pPr>
+      <w:r>
+        <w:t>}</w:t>
+      </w:r>
+    </w:p>
+    <w:p>
+      <w:pPr>
+        <w:shd w:val="clear" w:color="auto" w:fill="3B3838" w:themeFill="background2" w:themeFillShade="40"/>
+      </w:pPr>
+      <w:r>
+        <w:t>export default Greeting;</w:t>
+      </w:r>
+    </w:p>
+    <w:p>
+      <w:pPr>
+        <w:rPr>
+          <w:u w:val="single"/>
+        </w:rPr>
+      </w:pPr>
+      <w:r>
+        <w:rPr>
+          <w:u w:val="single"/>
+        </w:rPr>
+        <w:t>Class Components</w:t>
+      </w:r>
+    </w:p>
+    <w:p>
+      <w:pPr>
+        <w:pStyle w:val="ListParagraph"/>
+        <w:numPr>
+          <w:ilvl w:val="0"/>
+          <w:numId w:val="16"/>
+        </w:numPr>
+      </w:pPr>
+      <w:r>
+        <w:t>Uses ES6 class syntax.</w:t>
+      </w:r>
+    </w:p>
+    <w:p>
+      <w:pPr>
+        <w:pStyle w:val="ListParagraph"/>
+        <w:numPr>
+          <w:ilvl w:val="0"/>
+          <w:numId w:val="16"/>
+        </w:numPr>
+      </w:pPr>
+      <w:r>
+        <w:t xml:space="preserve">Manages state using </w:t>
+      </w:r>
+      <w:proofErr w:type="spellStart"/>
+      <w:proofErr w:type="gramStart"/>
+      <w:r>
+        <w:t>this.state</w:t>
+      </w:r>
+      <w:proofErr w:type="spellEnd"/>
+      <w:proofErr w:type="gramEnd"/>
+      <w:r>
+        <w:t>.</w:t>
+      </w:r>
+    </w:p>
+    <w:p>
+      <w:pPr>
+        <w:pStyle w:val="ListParagraph"/>
+        <w:numPr>
+          <w:ilvl w:val="0"/>
+          <w:numId w:val="16"/>
+        </w:numPr>
+      </w:pPr>
+      <w:r>
+        <w:t xml:space="preserve">Requires </w:t>
+      </w:r>
+      <w:proofErr w:type="gramStart"/>
+      <w:r>
+        <w:t>render(</w:t>
+      </w:r>
+      <w:proofErr w:type="gramEnd"/>
+      <w:r>
+        <w:t>) method.</w:t>
+      </w:r>
+    </w:p>
+    <w:p>
+      <w:pPr>
+        <w:rPr>
+          <w:u w:val="single"/>
+        </w:rPr>
+      </w:pPr>
+      <w:r>
+        <w:rPr>
+          <w:u w:val="single"/>
+        </w:rPr>
+        <w:t>Example of Class Component:</w:t>
+      </w:r>
+    </w:p>
+    <w:p>
+      <w:pPr>
+        <w:shd w:val="clear" w:color="auto" w:fill="3B3838" w:themeFill="background2" w:themeFillShade="40"/>
+      </w:pPr>
+      <w:r>
+        <w:t xml:space="preserve">import React, </w:t>
+      </w:r>
+      <w:proofErr w:type="gramStart"/>
+      <w:r>
+        <w:t>{ Component</w:t>
+      </w:r>
+      <w:proofErr w:type="gramEnd"/>
+      <w:r>
+        <w:t xml:space="preserve"> } from "react";</w:t>
+      </w:r>
+    </w:p>
+    <w:p>
+      <w:pPr>
+        <w:shd w:val="clear" w:color="auto" w:fill="3B3838" w:themeFill="background2" w:themeFillShade="40"/>
+      </w:pPr>
+      <w:r>
+        <w:t>class Greeting extends Component {</w:t>
+      </w:r>
+    </w:p>
+    <w:p>
+      <w:pPr>
+        <w:shd w:val="clear" w:color="auto" w:fill="3B3838" w:themeFill="background2" w:themeFillShade="40"/>
+      </w:pPr>
+      <w:r>
+        <w:t xml:space="preserve">    </w:t>
+      </w:r>
+      <w:proofErr w:type="gramStart"/>
+      <w:r>
+        <w:t>render(</w:t>
+      </w:r>
+      <w:proofErr w:type="gramEnd"/>
+      <w:r>
+        <w:t>) {</w:t>
+      </w:r>
+    </w:p>
+    <w:p>
+      <w:pPr>
+        <w:shd w:val="clear" w:color="auto" w:fill="3B3838" w:themeFill="background2" w:themeFillShade="40"/>
+      </w:pPr>
+      <w:r>
+        <w:t xml:space="preserve">        return &lt;h1&gt;Hello, Welcome to </w:t>
+      </w:r>
+      <w:proofErr w:type="gramStart"/>
+      <w:r>
+        <w:t>React!&lt;</w:t>
+      </w:r>
+      <w:proofErr w:type="gramEnd"/>
+      <w:r>
+        <w:t>/h1&gt;;</w:t>
+      </w:r>
+    </w:p>
+    <w:p>
+      <w:pPr>
+        <w:shd w:val="clear" w:color="auto" w:fill="3B3838" w:themeFill="background2" w:themeFillShade="40"/>
+      </w:pPr>
+      <w:r>
+        <w:t xml:space="preserve">    }</w:t>
+      </w:r>
+    </w:p>
+    <w:p>
+      <w:pPr>
+        <w:shd w:val="clear" w:color="auto" w:fill="3B3838" w:themeFill="background2" w:themeFillShade="40"/>
+      </w:pPr>
+      <w:r>
+        <w:t>}</w:t>
+      </w:r>
+    </w:p>
+    <w:p>
+      <w:pPr>
+        <w:shd w:val="clear" w:color="auto" w:fill="3B3838" w:themeFill="background2" w:themeFillShade="40"/>
+      </w:pPr>
+      <w:r>
+        <w:t>export default Greeting;</w:t>
+      </w:r>
     </w:p>
     <w:p>
       <w:pPr>
@@ -2613,6 +3491,119 @@
     </w:lvl>
   </w:abstractNum>
   <w:abstractNum w:abstractNumId="4" w15:restartNumberingAfterBreak="0">
+    <w:nsid w:val="12A74B21"/>
+    <w:multiLevelType w:val="hybridMultilevel"/>
+    <w:tmpl w:val="085E462A"/>
+    <w:lvl w:ilvl="0" w:tplc="40090001">
+      <w:start w:val="1"/>
+      <w:numFmt w:val="bullet"/>
+      <w:lvlText w:val=""/>
+      <w:lvlJc w:val="left"/>
+      <w:pPr>
+        <w:ind w:left="720" w:hanging="360"/>
+      </w:pPr>
+      <w:rPr>
+        <w:rFonts w:ascii="Symbol" w:hAnsi="Symbol" w:hint="default"/>
+      </w:rPr>
+    </w:lvl>
+    <w:lvl w:ilvl="1" w:tplc="40090003" w:tentative="1">
+      <w:start w:val="1"/>
+      <w:numFmt w:val="bullet"/>
+      <w:lvlText w:val="o"/>
+      <w:lvlJc w:val="left"/>
+      <w:pPr>
+        <w:ind w:left="1440" w:hanging="360"/>
+      </w:pPr>
+      <w:rPr>
+        <w:rFonts w:ascii="Courier New" w:hAnsi="Courier New" w:cs="Courier New" w:hint="default"/>
+      </w:rPr>
+    </w:lvl>
+    <w:lvl w:ilvl="2" w:tplc="40090005" w:tentative="1">
+      <w:start w:val="1"/>
+      <w:numFmt w:val="bullet"/>
+      <w:lvlText w:val=""/>
+      <w:lvlJc w:val="left"/>
+      <w:pPr>
+        <w:ind w:left="2160" w:hanging="360"/>
+      </w:pPr>
+      <w:rPr>
+        <w:rFonts w:ascii="Wingdings" w:hAnsi="Wingdings" w:hint="default"/>
+      </w:rPr>
+    </w:lvl>
+    <w:lvl w:ilvl="3" w:tplc="40090001" w:tentative="1">
+      <w:start w:val="1"/>
+      <w:numFmt w:val="bullet"/>
+      <w:lvlText w:val=""/>
+      <w:lvlJc w:val="left"/>
+      <w:pPr>
+        <w:ind w:left="2880" w:hanging="360"/>
+      </w:pPr>
+      <w:rPr>
+        <w:rFonts w:ascii="Symbol" w:hAnsi="Symbol" w:hint="default"/>
+      </w:rPr>
+    </w:lvl>
+    <w:lvl w:ilvl="4" w:tplc="40090003" w:tentative="1">
+      <w:start w:val="1"/>
+      <w:numFmt w:val="bullet"/>
+      <w:lvlText w:val="o"/>
+      <w:lvlJc w:val="left"/>
+      <w:pPr>
+        <w:ind w:left="3600" w:hanging="360"/>
+      </w:pPr>
+      <w:rPr>
+        <w:rFonts w:ascii="Courier New" w:hAnsi="Courier New" w:cs="Courier New" w:hint="default"/>
+      </w:rPr>
+    </w:lvl>
+    <w:lvl w:ilvl="5" w:tplc="40090005" w:tentative="1">
+      <w:start w:val="1"/>
+      <w:numFmt w:val="bullet"/>
+      <w:lvlText w:val=""/>
+      <w:lvlJc w:val="left"/>
+      <w:pPr>
+        <w:ind w:left="4320" w:hanging="360"/>
+      </w:pPr>
+      <w:rPr>
+        <w:rFonts w:ascii="Wingdings" w:hAnsi="Wingdings" w:hint="default"/>
+      </w:rPr>
+    </w:lvl>
+    <w:lvl w:ilvl="6" w:tplc="40090001" w:tentative="1">
+      <w:start w:val="1"/>
+      <w:numFmt w:val="bullet"/>
+      <w:lvlText w:val=""/>
+      <w:lvlJc w:val="left"/>
+      <w:pPr>
+        <w:ind w:left="5040" w:hanging="360"/>
+      </w:pPr>
+      <w:rPr>
+        <w:rFonts w:ascii="Symbol" w:hAnsi="Symbol" w:hint="default"/>
+      </w:rPr>
+    </w:lvl>
+    <w:lvl w:ilvl="7" w:tplc="40090003" w:tentative="1">
+      <w:start w:val="1"/>
+      <w:numFmt w:val="bullet"/>
+      <w:lvlText w:val="o"/>
+      <w:lvlJc w:val="left"/>
+      <w:pPr>
+        <w:ind w:left="5760" w:hanging="360"/>
+      </w:pPr>
+      <w:rPr>
+        <w:rFonts w:ascii="Courier New" w:hAnsi="Courier New" w:cs="Courier New" w:hint="default"/>
+      </w:rPr>
+    </w:lvl>
+    <w:lvl w:ilvl="8" w:tplc="40090005" w:tentative="1">
+      <w:start w:val="1"/>
+      <w:numFmt w:val="bullet"/>
+      <w:lvlText w:val=""/>
+      <w:lvlJc w:val="left"/>
+      <w:pPr>
+        <w:ind w:left="6480" w:hanging="360"/>
+      </w:pPr>
+      <w:rPr>
+        <w:rFonts w:ascii="Wingdings" w:hAnsi="Wingdings" w:hint="default"/>
+      </w:rPr>
+    </w:lvl>
+  </w:abstractNum>
+  <w:abstractNum w:abstractNumId="5" w15:restartNumberingAfterBreak="0">
     <w:nsid w:val="152B5574"/>
     <w:multiLevelType w:val="multilevel"/>
     <w:tmpl w:val="0A524DDE"/>
@@ -2761,7 +3752,120 @@
       </w:rPr>
     </w:lvl>
   </w:abstractNum>
-  <w:abstractNum w:abstractNumId="5" w15:restartNumberingAfterBreak="0">
+  <w:abstractNum w:abstractNumId="6" w15:restartNumberingAfterBreak="0">
+    <w:nsid w:val="1A224034"/>
+    <w:multiLevelType w:val="hybridMultilevel"/>
+    <w:tmpl w:val="953CA436"/>
+    <w:lvl w:ilvl="0" w:tplc="40090001">
+      <w:start w:val="1"/>
+      <w:numFmt w:val="bullet"/>
+      <w:lvlText w:val=""/>
+      <w:lvlJc w:val="left"/>
+      <w:pPr>
+        <w:ind w:left="720" w:hanging="360"/>
+      </w:pPr>
+      <w:rPr>
+        <w:rFonts w:ascii="Symbol" w:hAnsi="Symbol" w:hint="default"/>
+      </w:rPr>
+    </w:lvl>
+    <w:lvl w:ilvl="1" w:tplc="40090003" w:tentative="1">
+      <w:start w:val="1"/>
+      <w:numFmt w:val="bullet"/>
+      <w:lvlText w:val="o"/>
+      <w:lvlJc w:val="left"/>
+      <w:pPr>
+        <w:ind w:left="1440" w:hanging="360"/>
+      </w:pPr>
+      <w:rPr>
+        <w:rFonts w:ascii="Courier New" w:hAnsi="Courier New" w:cs="Courier New" w:hint="default"/>
+      </w:rPr>
+    </w:lvl>
+    <w:lvl w:ilvl="2" w:tplc="40090005" w:tentative="1">
+      <w:start w:val="1"/>
+      <w:numFmt w:val="bullet"/>
+      <w:lvlText w:val=""/>
+      <w:lvlJc w:val="left"/>
+      <w:pPr>
+        <w:ind w:left="2160" w:hanging="360"/>
+      </w:pPr>
+      <w:rPr>
+        <w:rFonts w:ascii="Wingdings" w:hAnsi="Wingdings" w:hint="default"/>
+      </w:rPr>
+    </w:lvl>
+    <w:lvl w:ilvl="3" w:tplc="40090001" w:tentative="1">
+      <w:start w:val="1"/>
+      <w:numFmt w:val="bullet"/>
+      <w:lvlText w:val=""/>
+      <w:lvlJc w:val="left"/>
+      <w:pPr>
+        <w:ind w:left="2880" w:hanging="360"/>
+      </w:pPr>
+      <w:rPr>
+        <w:rFonts w:ascii="Symbol" w:hAnsi="Symbol" w:hint="default"/>
+      </w:rPr>
+    </w:lvl>
+    <w:lvl w:ilvl="4" w:tplc="40090003" w:tentative="1">
+      <w:start w:val="1"/>
+      <w:numFmt w:val="bullet"/>
+      <w:lvlText w:val="o"/>
+      <w:lvlJc w:val="left"/>
+      <w:pPr>
+        <w:ind w:left="3600" w:hanging="360"/>
+      </w:pPr>
+      <w:rPr>
+        <w:rFonts w:ascii="Courier New" w:hAnsi="Courier New" w:cs="Courier New" w:hint="default"/>
+      </w:rPr>
+    </w:lvl>
+    <w:lvl w:ilvl="5" w:tplc="40090005" w:tentative="1">
+      <w:start w:val="1"/>
+      <w:numFmt w:val="bullet"/>
+      <w:lvlText w:val=""/>
+      <w:lvlJc w:val="left"/>
+      <w:pPr>
+        <w:ind w:left="4320" w:hanging="360"/>
+      </w:pPr>
+      <w:rPr>
+        <w:rFonts w:ascii="Wingdings" w:hAnsi="Wingdings" w:hint="default"/>
+      </w:rPr>
+    </w:lvl>
+    <w:lvl w:ilvl="6" w:tplc="40090001" w:tentative="1">
+      <w:start w:val="1"/>
+      <w:numFmt w:val="bullet"/>
+      <w:lvlText w:val=""/>
+      <w:lvlJc w:val="left"/>
+      <w:pPr>
+        <w:ind w:left="5040" w:hanging="360"/>
+      </w:pPr>
+      <w:rPr>
+        <w:rFonts w:ascii="Symbol" w:hAnsi="Symbol" w:hint="default"/>
+      </w:rPr>
+    </w:lvl>
+    <w:lvl w:ilvl="7" w:tplc="40090003" w:tentative="1">
+      <w:start w:val="1"/>
+      <w:numFmt w:val="bullet"/>
+      <w:lvlText w:val="o"/>
+      <w:lvlJc w:val="left"/>
+      <w:pPr>
+        <w:ind w:left="5760" w:hanging="360"/>
+      </w:pPr>
+      <w:rPr>
+        <w:rFonts w:ascii="Courier New" w:hAnsi="Courier New" w:cs="Courier New" w:hint="default"/>
+      </w:rPr>
+    </w:lvl>
+    <w:lvl w:ilvl="8" w:tplc="40090005" w:tentative="1">
+      <w:start w:val="1"/>
+      <w:numFmt w:val="bullet"/>
+      <w:lvlText w:val=""/>
+      <w:lvlJc w:val="left"/>
+      <w:pPr>
+        <w:ind w:left="6480" w:hanging="360"/>
+      </w:pPr>
+      <w:rPr>
+        <w:rFonts w:ascii="Wingdings" w:hAnsi="Wingdings" w:hint="default"/>
+      </w:rPr>
+    </w:lvl>
+  </w:abstractNum>
+  <w:abstractNum w:abstractNumId="7" w15:restartNumberingAfterBreak="0">
     <w:nsid w:val="1CCC699B"/>
     <w:multiLevelType w:val="multilevel"/>
     <w:tmpl w:val="65D0394A"/>
@@ -2910,7 +4014,7 @@
       </w:rPr>
     </w:lvl>
   </w:abstractNum>
-  <w:abstractNum w:abstractNumId="6" w15:restartNumberingAfterBreak="0">
+  <w:abstractNum w:abstractNumId="8" w15:restartNumberingAfterBreak="0">
     <w:nsid w:val="2354126A"/>
     <w:multiLevelType w:val="multilevel"/>
     <w:tmpl w:val="3B885ECC"/>
@@ -3059,7 +4163,7 @@
       </w:rPr>
     </w:lvl>
   </w:abstractNum>
-  <w:abstractNum w:abstractNumId="7" w15:restartNumberingAfterBreak="0">
+  <w:abstractNum w:abstractNumId="9" w15:restartNumberingAfterBreak="0">
     <w:nsid w:val="3136200A"/>
     <w:multiLevelType w:val="multilevel"/>
     <w:tmpl w:val="D012FED2"/>
@@ -3208,7 +4312,7 @@
       </w:rPr>
     </w:lvl>
   </w:abstractNum>
-  <w:abstractNum w:abstractNumId="8" w15:restartNumberingAfterBreak="0">
+  <w:abstractNum w:abstractNumId="10" w15:restartNumberingAfterBreak="0">
     <w:nsid w:val="33FE45B1"/>
     <w:multiLevelType w:val="multilevel"/>
     <w:tmpl w:val="BA84F0B8"/>
@@ -3357,7 +4461,7 @@
       </w:rPr>
     </w:lvl>
   </w:abstractNum>
-  <w:abstractNum w:abstractNumId="9" w15:restartNumberingAfterBreak="0">
+  <w:abstractNum w:abstractNumId="11" w15:restartNumberingAfterBreak="0">
     <w:nsid w:val="35FB2C6B"/>
     <w:multiLevelType w:val="multilevel"/>
     <w:tmpl w:val="83086A3C"/>
@@ -3506,7 +4610,7 @@
       </w:rPr>
     </w:lvl>
   </w:abstractNum>
-  <w:abstractNum w:abstractNumId="10" w15:restartNumberingAfterBreak="0">
+  <w:abstractNum w:abstractNumId="12" w15:restartNumberingAfterBreak="0">
     <w:nsid w:val="47222721"/>
     <w:multiLevelType w:val="multilevel"/>
     <w:tmpl w:val="CEFC12D4"/>
@@ -3655,7 +4759,7 @@
       </w:rPr>
     </w:lvl>
   </w:abstractNum>
-  <w:abstractNum w:abstractNumId="11" w15:restartNumberingAfterBreak="0">
+  <w:abstractNum w:abstractNumId="13" w15:restartNumberingAfterBreak="0">
     <w:nsid w:val="5323324B"/>
     <w:multiLevelType w:val="multilevel"/>
     <w:tmpl w:val="35BE324C"/>
@@ -3804,7 +4908,7 @@
       </w:rPr>
     </w:lvl>
   </w:abstractNum>
-  <w:abstractNum w:abstractNumId="12" w15:restartNumberingAfterBreak="0">
+  <w:abstractNum w:abstractNumId="14" w15:restartNumberingAfterBreak="0">
     <w:nsid w:val="67322DEB"/>
     <w:multiLevelType w:val="multilevel"/>
     <w:tmpl w:val="7638ACB0"/>
@@ -3953,7 +5057,120 @@
       </w:rPr>
     </w:lvl>
   </w:abstractNum>
-  <w:abstractNum w:abstractNumId="13" w15:restartNumberingAfterBreak="0">
+  <w:abstractNum w:abstractNumId="15" w15:restartNumberingAfterBreak="0">
+    <w:nsid w:val="67ED4663"/>
+    <w:multiLevelType w:val="hybridMultilevel"/>
+    <w:tmpl w:val="2222DB40"/>
+    <w:lvl w:ilvl="0" w:tplc="40090001">
+      <w:start w:val="1"/>
+      <w:numFmt w:val="bullet"/>
+      <w:lvlText w:val=""/>
+      <w:lvlJc w:val="left"/>
+      <w:pPr>
+        <w:ind w:left="720" w:hanging="360"/>
+      </w:pPr>
+      <w:rPr>
+        <w:rFonts w:ascii="Symbol" w:hAnsi="Symbol" w:hint="default"/>
+      </w:rPr>
+    </w:lvl>
+    <w:lvl w:ilvl="1" w:tplc="40090003" w:tentative="1">
+      <w:start w:val="1"/>
+      <w:numFmt w:val="bullet"/>
+      <w:lvlText w:val="o"/>
+      <w:lvlJc w:val="left"/>
+      <w:pPr>
+        <w:ind w:left="1440" w:hanging="360"/>
+      </w:pPr>
+      <w:rPr>
+        <w:rFonts w:ascii="Courier New" w:hAnsi="Courier New" w:cs="Courier New" w:hint="default"/>
+      </w:rPr>
+    </w:lvl>
+    <w:lvl w:ilvl="2" w:tplc="40090005" w:tentative="1">
+      <w:start w:val="1"/>
+      <w:numFmt w:val="bullet"/>
+      <w:lvlText w:val=""/>
+      <w:lvlJc w:val="left"/>
+      <w:pPr>
+        <w:ind w:left="2160" w:hanging="360"/>
+      </w:pPr>
+      <w:rPr>
+        <w:rFonts w:ascii="Wingdings" w:hAnsi="Wingdings" w:hint="default"/>
+      </w:rPr>
+    </w:lvl>
+    <w:lvl w:ilvl="3" w:tplc="40090001" w:tentative="1">
+      <w:start w:val="1"/>
+      <w:numFmt w:val="bullet"/>
+      <w:lvlText w:val=""/>
+      <w:lvlJc w:val="left"/>
+      <w:pPr>
+        <w:ind w:left="2880" w:hanging="360"/>
+      </w:pPr>
+      <w:rPr>
+        <w:rFonts w:ascii="Symbol" w:hAnsi="Symbol" w:hint="default"/>
+      </w:rPr>
+    </w:lvl>
+    <w:lvl w:ilvl="4" w:tplc="40090003" w:tentative="1">
+      <w:start w:val="1"/>
+      <w:numFmt w:val="bullet"/>
+      <w:lvlText w:val="o"/>
+      <w:lvlJc w:val="left"/>
+      <w:pPr>
+        <w:ind w:left="3600" w:hanging="360"/>
+      </w:pPr>
+      <w:rPr>
+        <w:rFonts w:ascii="Courier New" w:hAnsi="Courier New" w:cs="Courier New" w:hint="default"/>
+      </w:rPr>
+    </w:lvl>
+    <w:lvl w:ilvl="5" w:tplc="40090005" w:tentative="1">
+      <w:start w:val="1"/>
+      <w:numFmt w:val="bullet"/>
+      <w:lvlText w:val=""/>
+      <w:lvlJc w:val="left"/>
+      <w:pPr>
+        <w:ind w:left="4320" w:hanging="360"/>
+      </w:pPr>
+      <w:rPr>
+        <w:rFonts w:ascii="Wingdings" w:hAnsi="Wingdings" w:hint="default"/>
+      </w:rPr>
+    </w:lvl>
+    <w:lvl w:ilvl="6" w:tplc="40090001" w:tentative="1">
+      <w:start w:val="1"/>
+      <w:numFmt w:val="bullet"/>
+      <w:lvlText w:val=""/>
+      <w:lvlJc w:val="left"/>
+      <w:pPr>
+        <w:ind w:left="5040" w:hanging="360"/>
+      </w:pPr>
+      <w:rPr>
+        <w:rFonts w:ascii="Symbol" w:hAnsi="Symbol" w:hint="default"/>
+      </w:rPr>
+    </w:lvl>
+    <w:lvl w:ilvl="7" w:tplc="40090003" w:tentative="1">
+      <w:start w:val="1"/>
+      <w:numFmt w:val="bullet"/>
+      <w:lvlText w:val="o"/>
+      <w:lvlJc w:val="left"/>
+      <w:pPr>
+        <w:ind w:left="5760" w:hanging="360"/>
+      </w:pPr>
+      <w:rPr>
+        <w:rFonts w:ascii="Courier New" w:hAnsi="Courier New" w:cs="Courier New" w:hint="default"/>
+      </w:rPr>
+    </w:lvl>
+    <w:lvl w:ilvl="8" w:tplc="40090005" w:tentative="1">
+      <w:start w:val="1"/>
+      <w:numFmt w:val="bullet"/>
+      <w:lvlText w:val=""/>
+      <w:lvlJc w:val="left"/>
+      <w:pPr>
+        <w:ind w:left="6480" w:hanging="360"/>
+      </w:pPr>
+      <w:rPr>
+        <w:rFonts w:ascii="Wingdings" w:hAnsi="Wingdings" w:hint="default"/>
+      </w:rPr>
+    </w:lvl>
+  </w:abstractNum>
+  <w:abstractNum w:abstractNumId="16" w15:restartNumberingAfterBreak="0">
     <w:nsid w:val="7F5371EC"/>
     <w:multiLevelType w:val="multilevel"/>
     <w:tmpl w:val="6B3C37CC"/>
@@ -4103,13 +5320,13 @@
     </w:lvl>
   </w:abstractNum>
   <w:num w:numId="1" w16cid:durableId="1412970379">
-    <w:abstractNumId w:val="10"/>
+    <w:abstractNumId w:val="12"/>
   </w:num>
   <w:num w:numId="2" w16cid:durableId="114566050">
-    <w:abstractNumId w:val="13"/>
+    <w:abstractNumId w:val="16"/>
   </w:num>
   <w:num w:numId="3" w16cid:durableId="207573380">
-    <w:abstractNumId w:val="9"/>
+    <w:abstractNumId w:val="11"/>
   </w:num>
   <w:num w:numId="4" w16cid:durableId="917128513">
     <w:abstractNumId w:val="0"/>
@@ -4118,31 +5335,40 @@
     <w:abstractNumId w:val="1"/>
   </w:num>
   <w:num w:numId="6" w16cid:durableId="933827343">
-    <w:abstractNumId w:val="8"/>
+    <w:abstractNumId w:val="10"/>
   </w:num>
   <w:num w:numId="7" w16cid:durableId="2132548363">
-    <w:abstractNumId w:val="11"/>
+    <w:abstractNumId w:val="13"/>
   </w:num>
   <w:num w:numId="8" w16cid:durableId="168372707">
-    <w:abstractNumId w:val="5"/>
+    <w:abstractNumId w:val="7"/>
   </w:num>
   <w:num w:numId="9" w16cid:durableId="232593496">
-    <w:abstractNumId w:val="6"/>
+    <w:abstractNumId w:val="8"/>
   </w:num>
   <w:num w:numId="10" w16cid:durableId="343827565">
     <w:abstractNumId w:val="3"/>
   </w:num>
   <w:num w:numId="11" w16cid:durableId="772625830">
-    <w:abstractNumId w:val="12"/>
+    <w:abstractNumId w:val="14"/>
   </w:num>
   <w:num w:numId="12" w16cid:durableId="520976892">
     <w:abstractNumId w:val="2"/>
   </w:num>
   <w:num w:numId="13" w16cid:durableId="1594704671">
+    <w:abstractNumId w:val="5"/>
+  </w:num>
+  <w:num w:numId="14" w16cid:durableId="1134173351">
+    <w:abstractNumId w:val="9"/>
+  </w:num>
+  <w:num w:numId="15" w16cid:durableId="870000409">
+    <w:abstractNumId w:val="6"/>
+  </w:num>
+  <w:num w:numId="16" w16cid:durableId="168444678">
     <w:abstractNumId w:val="4"/>
   </w:num>
-  <w:num w:numId="14" w16cid:durableId="1134173351">
-    <w:abstractNumId w:val="7"/>
+  <w:num w:numId="17" w16cid:durableId="865481483">
+    <w:abstractNumId w:val="15"/>
   </w:num>
 </w:numbering>
 </file>
@@ -4551,6 +5777,7 @@
   <w:style w:type="character" w:default="1" w:styleId="DefaultParagraphFont">
     <w:name w:val="Default Paragraph Font"/>
     <w:uiPriority w:val="1"/>
+    <w:semiHidden/>
     <w:unhideWhenUsed/>
   </w:style>
   <w:style w:type="table" w:default="1" w:styleId="TableNormal">
@@ -4608,7 +5835,6 @@
     <w:name w:val="Hyperlink"/>
     <w:basedOn w:val="DefaultParagraphFont"/>
     <w:uiPriority w:val="99"/>
-    <w:semiHidden/>
     <w:unhideWhenUsed/>
     <w:rsid w:val="00C9639D"/>
     <w:rPr>
@@ -4628,6 +5854,72 @@
       <w:sz w:val="20"/>
       <w:szCs w:val="20"/>
     </w:rPr>
+  </w:style>
+  <w:style w:type="character" w:styleId="UnresolvedMention">
+    <w:name w:val="Unresolved Mention"/>
+    <w:basedOn w:val="DefaultParagraphFont"/>
+    <w:uiPriority w:val="99"/>
+    <w:semiHidden/>
+    <w:unhideWhenUsed/>
+    <w:rsid w:val="00A8149B"/>
+    <w:rPr>
+      <w:color w:val="605E5C"/>
+      <w:shd w:val="clear" w:color="auto" w:fill="E1DFDD"/>
+    </w:rPr>
+  </w:style>
+  <w:style w:type="paragraph" w:styleId="Title">
+    <w:name w:val="Title"/>
+    <w:basedOn w:val="Normal"/>
+    <w:next w:val="Normal"/>
+    <w:link w:val="TitleChar"/>
+    <w:uiPriority w:val="10"/>
+    <w:qFormat/>
+    <w:rsid w:val="001E49E4"/>
+    <w:pPr>
+      <w:pBdr>
+        <w:bottom w:val="single" w:sz="8" w:space="4" w:color="4472C4" w:themeColor="accent1"/>
+      </w:pBdr>
+      <w:spacing w:after="300" w:line="240" w:lineRule="auto"/>
+      <w:contextualSpacing/>
+    </w:pPr>
+    <w:rPr>
+      <w:rFonts w:asciiTheme="majorHAnsi" w:eastAsiaTheme="majorEastAsia" w:hAnsiTheme="majorHAnsi" w:cstheme="majorBidi"/>
+      <w:color w:val="323E4F" w:themeColor="text2" w:themeShade="BF"/>
+      <w:spacing w:val="5"/>
+      <w:kern w:val="28"/>
+      <w:sz w:val="52"/>
+      <w:szCs w:val="52"/>
+      <w:lang w:val="en-US"/>
+      <w14:ligatures w14:val="none"/>
+    </w:rPr>
+  </w:style>
+  <w:style w:type="character" w:customStyle="1" w:styleId="TitleChar">
+    <w:name w:val="Title Char"/>
+    <w:basedOn w:val="DefaultParagraphFont"/>
+    <w:link w:val="Title"/>
+    <w:uiPriority w:val="10"/>
+    <w:rsid w:val="001E49E4"/>
+    <w:rPr>
+      <w:rFonts w:asciiTheme="majorHAnsi" w:eastAsiaTheme="majorEastAsia" w:hAnsiTheme="majorHAnsi" w:cstheme="majorBidi"/>
+      <w:color w:val="323E4F" w:themeColor="text2" w:themeShade="BF"/>
+      <w:spacing w:val="5"/>
+      <w:kern w:val="28"/>
+      <w:sz w:val="52"/>
+      <w:szCs w:val="52"/>
+      <w:lang w:val="en-US"/>
+      <w14:ligatures w14:val="none"/>
+    </w:rPr>
+  </w:style>
+  <w:style w:type="paragraph" w:styleId="ListParagraph">
+    <w:name w:val="List Paragraph"/>
+    <w:basedOn w:val="Normal"/>
+    <w:uiPriority w:val="34"/>
+    <w:qFormat/>
+    <w:rsid w:val="001E49E4"/>
+    <w:pPr>
+      <w:ind w:left="720"/>
+      <w:contextualSpacing/>
+    </w:pPr>
   </w:style>
 </w:styles>
 </file>

</xml_diff>